<commit_message>
create item form hides after submit
</commit_message>
<xml_diff>
--- a/documents/Bike Shop Planning.docx
+++ b/documents/Bike Shop Planning.docx
@@ -114,13 +114,16 @@
         <w:spacing w:after="0"/>
       </w:pPr>
       <w:r>
-        <w:t xml:space="preserve">Find a way to include an API and connect it to my </w:t>
+        <w:t xml:space="preserve">Dynamic </w:t>
       </w:r>
       <w:proofErr w:type="gramStart"/>
       <w:r>
-        <w:t>database</w:t>
+        <w:t>drop down</w:t>
       </w:r>
       <w:proofErr w:type="gramEnd"/>
+      <w:r>
+        <w:t xml:space="preserve"> search results</w:t>
+      </w:r>
     </w:p>
     <w:p>
       <w:pPr>
@@ -132,16 +135,90 @@
         <w:spacing w:after="0"/>
       </w:pPr>
       <w:r>
-        <w:t xml:space="preserve">Dynamic </w:t>
-      </w:r>
+        <w:t xml:space="preserve">Connect a bike parts </w:t>
+      </w:r>
+      <w:proofErr w:type="spellStart"/>
+      <w:r>
+        <w:t>catelog</w:t>
+      </w:r>
+      <w:proofErr w:type="spellEnd"/>
+      <w:r>
+        <w:t xml:space="preserve"> </w:t>
+      </w:r>
+      <w:proofErr w:type="spellStart"/>
       <w:proofErr w:type="gramStart"/>
       <w:r>
-        <w:t>drop down</w:t>
-      </w:r>
+        <w:t>api</w:t>
+      </w:r>
+      <w:proofErr w:type="spellEnd"/>
       <w:proofErr w:type="gramEnd"/>
-      <w:r>
-        <w:t xml:space="preserve"> search results</w:t>
-      </w:r>
+    </w:p>
+    <w:p>
+      <w:pPr>
+        <w:pStyle w:val="ListParagraph"/>
+        <w:numPr>
+          <w:ilvl w:val="0"/>
+          <w:numId w:val="13"/>
+        </w:numPr>
+        <w:spacing w:after="0"/>
+      </w:pPr>
+      <w:r>
+        <w:t xml:space="preserve">More robust labor items </w:t>
+      </w:r>
+      <w:proofErr w:type="spellStart"/>
+      <w:r>
+        <w:t>catelog</w:t>
+      </w:r>
+      <w:proofErr w:type="spellEnd"/>
+    </w:p>
+    <w:p>
+      <w:pPr>
+        <w:pStyle w:val="ListParagraph"/>
+        <w:numPr>
+          <w:ilvl w:val="1"/>
+          <w:numId w:val="13"/>
+        </w:numPr>
+        <w:spacing w:after="0"/>
+      </w:pPr>
+      <w:r>
+        <w:t xml:space="preserve">remove add items and replace with custom </w:t>
+      </w:r>
+      <w:proofErr w:type="gramStart"/>
+      <w:r>
+        <w:t>items</w:t>
+      </w:r>
+      <w:proofErr w:type="gramEnd"/>
+    </w:p>
+    <w:p>
+      <w:pPr>
+        <w:pStyle w:val="ListParagraph"/>
+        <w:numPr>
+          <w:ilvl w:val="0"/>
+          <w:numId w:val="13"/>
+        </w:numPr>
+        <w:spacing w:after="0"/>
+      </w:pPr>
+      <w:r>
+        <w:t>Better searching</w:t>
+      </w:r>
+    </w:p>
+    <w:p>
+      <w:pPr>
+        <w:pStyle w:val="ListParagraph"/>
+        <w:numPr>
+          <w:ilvl w:val="1"/>
+          <w:numId w:val="13"/>
+        </w:numPr>
+        <w:spacing w:after="0"/>
+      </w:pPr>
+      <w:r>
+        <w:t xml:space="preserve">Allow for multi word </w:t>
+      </w:r>
+      <w:proofErr w:type="gramStart"/>
+      <w:r>
+        <w:t>searches</w:t>
+      </w:r>
+      <w:proofErr w:type="gramEnd"/>
     </w:p>
     <w:p>
       <w:pPr>
@@ -160,11 +237,24 @@
         <w:spacing w:after="0"/>
       </w:pPr>
       <w:r>
-        <w:t xml:space="preserve">Bugs to </w:t>
+        <w:t>To Do List</w:t>
+      </w:r>
+    </w:p>
+    <w:p>
+      <w:pPr>
+        <w:pStyle w:val="ListParagraph"/>
+        <w:numPr>
+          <w:ilvl w:val="1"/>
+          <w:numId w:val="20"/>
+        </w:numPr>
+        <w:spacing w:after="0"/>
+      </w:pPr>
+      <w:r>
+        <w:t xml:space="preserve">Fix site and re-record </w:t>
       </w:r>
       <w:proofErr w:type="gramStart"/>
       <w:r>
-        <w:t>fix</w:t>
+        <w:t>video</w:t>
       </w:r>
       <w:proofErr w:type="gramEnd"/>
     </w:p>
@@ -178,11 +268,11 @@
         <w:spacing w:after="0"/>
       </w:pPr>
       <w:r>
-        <w:t xml:space="preserve">Try to merge create ticket into the view ticket with a button to change </w:t>
+        <w:t xml:space="preserve">Whip up a portfolio </w:t>
       </w:r>
       <w:proofErr w:type="gramStart"/>
       <w:r>
-        <w:t>html</w:t>
+        <w:t>page</w:t>
       </w:r>
       <w:proofErr w:type="gramEnd"/>
     </w:p>
@@ -196,6 +286,24 @@
         <w:spacing w:after="0"/>
       </w:pPr>
       <w:r>
+        <w:t xml:space="preserve">Write up a </w:t>
+      </w:r>
+      <w:proofErr w:type="gramStart"/>
+      <w:r>
+        <w:t>README</w:t>
+      </w:r>
+      <w:proofErr w:type="gramEnd"/>
+    </w:p>
+    <w:p>
+      <w:pPr>
+        <w:pStyle w:val="ListParagraph"/>
+        <w:numPr>
+          <w:ilvl w:val="1"/>
+          <w:numId w:val="20"/>
+        </w:numPr>
+        <w:spacing w:after="0"/>
+      </w:pPr>
+      <w:r>
         <w:t xml:space="preserve">Take a look at Resumes put up on the web, remove contact </w:t>
       </w:r>
       <w:proofErr w:type="gramStart"/>
@@ -214,8 +322,21 @@
         <w:spacing w:after="0"/>
       </w:pPr>
       <w:r>
-        <w:t>Get Home and New Ticket Links to spread apart on bigger screen</w:t>
-      </w:r>
+        <w:t xml:space="preserve">If I’ve got a full day, </w:t>
+      </w:r>
+      <w:proofErr w:type="spellStart"/>
+      <w:r>
+        <w:t>maaaaaybe</w:t>
+      </w:r>
+      <w:proofErr w:type="spellEnd"/>
+      <w:r>
+        <w:t xml:space="preserve"> try to join create tickets with view </w:t>
+      </w:r>
+      <w:proofErr w:type="gramStart"/>
+      <w:r>
+        <w:t>tickets</w:t>
+      </w:r>
+      <w:proofErr w:type="gramEnd"/>
     </w:p>
     <w:p>
       <w:pPr>
@@ -227,8 +348,13 @@
         <w:spacing w:after="0"/>
       </w:pPr>
       <w:r>
-        <w:t>Add Status Update for tickets (next to due date input)</w:t>
-      </w:r>
+        <w:t xml:space="preserve">Get create items form to hide after </w:t>
+      </w:r>
+      <w:proofErr w:type="gramStart"/>
+      <w:r>
+        <w:t>adding</w:t>
+      </w:r>
+      <w:proofErr w:type="gramEnd"/>
     </w:p>
     <w:p>
       <w:pPr>
@@ -439,13 +565,8 @@
         <w:spacing w:after="0"/>
       </w:pPr>
       <w:r>
-        <w:t xml:space="preserve">Each Ticket Item will have a delete </w:t>
-      </w:r>
-      <w:proofErr w:type="gramStart"/>
-      <w:r>
-        <w:t>button</w:t>
-      </w:r>
-      <w:proofErr w:type="gramEnd"/>
+        <w:t>Each Ticket Item will have a delete button</w:t>
+      </w:r>
     </w:p>
     <w:p>
       <w:pPr>
@@ -470,15 +591,7 @@
         <w:spacing w:after="0"/>
       </w:pPr>
       <w:r>
-        <w:t xml:space="preserve">There will also be a </w:t>
-      </w:r>
-      <w:proofErr w:type="gramStart"/>
-      <w:r>
-        <w:t>drop down</w:t>
-      </w:r>
-      <w:proofErr w:type="gramEnd"/>
-      <w:r>
-        <w:t xml:space="preserve"> menu for each that can update the status of the ticket</w:t>
+        <w:t>There will also be a drop down menu for each that can update the status of the ticket</w:t>
       </w:r>
     </w:p>
     <w:p>
@@ -540,6 +653,7 @@
         <w:spacing w:after="0"/>
       </w:pPr>
       <w:r>
+        <w:lastRenderedPageBreak/>
         <w:t xml:space="preserve">Adds new ticket item to backend and will display on main </w:t>
       </w:r>
       <w:proofErr w:type="gramStart"/>
@@ -618,7 +732,6 @@
         <w:spacing w:after="0"/>
       </w:pPr>
       <w:r>
-        <w:lastRenderedPageBreak/>
         <w:t xml:space="preserve">Delete button deletes </w:t>
       </w:r>
       <w:proofErr w:type="gramStart"/>
@@ -1202,6 +1315,7 @@
         <w:spacing w:after="0"/>
       </w:pPr>
       <w:r>
+        <w:lastRenderedPageBreak/>
         <w:t xml:space="preserve">Certain fields will be </w:t>
       </w:r>
       <w:proofErr w:type="gramStart"/>
@@ -1300,7 +1414,6 @@
         <w:spacing w:after="0"/>
       </w:pPr>
       <w:r>
-        <w:lastRenderedPageBreak/>
         <w:t>Ticket Item Table Format</w:t>
       </w:r>
     </w:p>
@@ -1846,6 +1959,7 @@
         <w:spacing w:after="0"/>
       </w:pPr>
       <w:r>
+        <w:lastRenderedPageBreak/>
         <w:t>Back End</w:t>
       </w:r>
     </w:p>
@@ -1941,7 +2055,6 @@
         <w:spacing w:after="0"/>
       </w:pPr>
       <w:r>
-        <w:lastRenderedPageBreak/>
         <w:t xml:space="preserve">Require </w:t>
       </w:r>
       <w:proofErr w:type="gramStart"/>
@@ -2509,6 +2622,7 @@
       </w:pPr>
       <w:proofErr w:type="spellStart"/>
       <w:r>
+        <w:lastRenderedPageBreak/>
         <w:t>Bike_id</w:t>
       </w:r>
       <w:proofErr w:type="spellEnd"/>
@@ -2593,7 +2707,6 @@
       </w:pPr>
       <w:proofErr w:type="spellStart"/>
       <w:r>
-        <w:lastRenderedPageBreak/>
         <w:t>Ticket_item_id</w:t>
       </w:r>
       <w:proofErr w:type="spellEnd"/>
@@ -4274,7 +4387,7 @@
         <w:ind w:left="1800" w:hanging="360"/>
       </w:pPr>
     </w:lvl>
-    <w:lvl w:ilvl="2" w:tplc="0409001B" w:tentative="1">
+    <w:lvl w:ilvl="2" w:tplc="0409001B">
       <w:start w:val="1"/>
       <w:numFmt w:val="lowerRoman"/>
       <w:lvlText w:val="%3."/>

</xml_diff>